<commit_message>
Final Docs n' Stuff
</commit_message>
<xml_diff>
--- a/www/Prototype instructions.docx
+++ b/www/Prototype instructions.docx
@@ -34,15 +34,7 @@
         </w:numPr>
       </w:pPr>
       <w:r>
-        <w:t xml:space="preserve">If you are unsure. Go to Settings. Security. And make sure </w:t>
-      </w:r>
-      <w:proofErr w:type="spellStart"/>
-      <w:r>
-        <w:t>Unkown</w:t>
-      </w:r>
-      <w:proofErr w:type="spellEnd"/>
-      <w:r>
-        <w:t xml:space="preserve"> sources is clicked</w:t>
+        <w:t>If you are unsure. Go to Settings. Security. And make sure Unkown sources is clicked</w:t>
       </w:r>
     </w:p>
     <w:p>
@@ -56,9 +48,19 @@
       <w:r>
         <w:t xml:space="preserve">Download the most recent APK from here: </w:t>
       </w:r>
-      <w:r>
-        <w:t>http://d.pr/f/17Q4S</w:t>
-      </w:r>
+      <w:hyperlink r:id="rId5" w:history="1">
+        <w:r>
+          <w:rPr>
+            <w:rStyle w:val="Hyperlink"/>
+          </w:rPr>
+          <w:t>http://d.pr/f/1fB19</w:t>
+        </w:r>
+      </w:hyperlink>
+      <w:r>
+        <w:t xml:space="preserve"> </w:t>
+      </w:r>
+      <w:bookmarkStart w:id="0" w:name="_GoBack"/>
+      <w:bookmarkEnd w:id="0"/>
     </w:p>
     <w:p>
       <w:pPr>
@@ -87,12 +89,7 @@
         </w:numPr>
       </w:pPr>
       <w:r>
-        <w:t xml:space="preserve">You will need Python installed on your local machine. If you use </w:t>
-      </w:r>
-      <w:bookmarkStart w:id="0" w:name="_GoBack"/>
-      <w:bookmarkEnd w:id="0"/>
-      <w:r>
-        <w:t xml:space="preserve">OS X it is built in. If it’s Windows, you will need to go out and install it. </w:t>
+        <w:t xml:space="preserve">You will need Python installed on your local machine. If you use OS X it is built in. If it’s Windows, you will need to go out and install it. </w:t>
       </w:r>
     </w:p>
     <w:p>
@@ -106,17 +103,20 @@
       <w:r>
         <w:t xml:space="preserve">Download the files here </w:t>
       </w:r>
-      <w:r>
-        <w:t>http://d.pr/f/4gQp</w:t>
-      </w:r>
-      <w:r>
-        <w:t xml:space="preserve"> and keep note where it </w:t>
-      </w:r>
-      <w:proofErr w:type="gramStart"/>
-      <w:r>
-        <w:t>downloads to.</w:t>
-      </w:r>
-      <w:proofErr w:type="gramEnd"/>
+      <w:hyperlink r:id="rId6" w:history="1">
+        <w:r>
+          <w:rPr>
+            <w:rStyle w:val="Hyperlink"/>
+          </w:rPr>
+          <w:t>http://d.pr/f/17Q6X</w:t>
+        </w:r>
+      </w:hyperlink>
+      <w:r>
+        <w:t xml:space="preserve"> </w:t>
+      </w:r>
+      <w:r>
+        <w:t>and keep note where it downloads to.</w:t>
+      </w:r>
     </w:p>
     <w:p>
       <w:pPr>
@@ -162,7 +162,6 @@
         </w:rPr>
         <w:t xml:space="preserve">python -m </w:t>
       </w:r>
-      <w:proofErr w:type="spellStart"/>
       <w:r>
         <w:rPr>
           <w:rFonts w:ascii="Consolas" w:hAnsi="Consolas" w:cs="Consolas"/>
@@ -172,7 +171,6 @@
         </w:rPr>
         <w:t>SimpleHTTPServer</w:t>
       </w:r>
-      <w:proofErr w:type="spellEnd"/>
       <w:r>
         <w:rPr>
           <w:rFonts w:ascii="Consolas" w:hAnsi="Consolas" w:cs="Consolas"/>
@@ -201,13 +199,8 @@
         </w:numPr>
       </w:pPr>
       <w:r>
-        <w:t>Open up Google Chrome and type localhost</w:t>
-      </w:r>
-      <w:proofErr w:type="gramStart"/>
-      <w:r>
-        <w:t>:8888</w:t>
-      </w:r>
-      <w:proofErr w:type="gramEnd"/>
+        <w:t>Open up Google Chrome and type localhost:8888</w:t>
+      </w:r>
     </w:p>
     <w:p>
       <w:pPr>
@@ -862,6 +855,17 @@
       <w:contextualSpacing/>
     </w:pPr>
   </w:style>
+  <w:style w:type="character" w:styleId="Hyperlink">
+    <w:name w:val="Hyperlink"/>
+    <w:basedOn w:val="DefaultParagraphFont"/>
+    <w:uiPriority w:val="99"/>
+    <w:unhideWhenUsed/>
+    <w:rsid w:val="00AC0FDB"/>
+    <w:rPr>
+      <w:color w:val="0563C1" w:themeColor="hyperlink"/>
+      <w:u w:val="single"/>
+    </w:rPr>
+  </w:style>
 </w:styles>
 </file>
 

</xml_diff>